<commit_message>
docs: :memo: Arreglado el vídeo y marcados requisitos
</commit_message>
<xml_diff>
--- a/reports/Statement/Student #2/D04/02 - Requirements - Student #2.docx
+++ b/reports/Statement/Student #2/D04/02 - Requirements - Student #2.docx
@@ -287,7 +287,6 @@
                 <w:rFonts w:asciiTheme="majorHAnsi" w:hAnsiTheme="majorHAnsi" w:cstheme="majorBidi"/>
                 <w:b/>
                 <w:bCs/>
-                <w:lang w:val="es-ES"/>
               </w:rPr>
             </w:pPr>
             <w:r>
@@ -308,7 +307,6 @@
             <w:r>
               <w:rPr>
                 <w:rFonts w:asciiTheme="majorHAnsi" w:hAnsiTheme="majorHAnsi" w:cstheme="majorBidi"/>
-                <w:lang w:val="es-ES"/>
               </w:rPr>
               <w:t xml:space="preserve"> </w:t>
             </w:r>
@@ -316,7 +314,6 @@
               <w:sdtPr>
                 <w:rPr>
                   <w:rFonts w:asciiTheme="majorHAnsi" w:hAnsiTheme="majorHAnsi" w:cstheme="majorBidi"/>
-                  <w:lang w:val="es-ES"/>
                 </w:rPr>
                 <w:tag w:val="ID2"/>
                 <w:id w:val="462783214"/>
@@ -330,7 +327,6 @@
                 <w:r>
                   <w:rPr>
                     <w:rFonts w:asciiTheme="majorHAnsi" w:hAnsiTheme="majorHAnsi" w:cstheme="majorBidi"/>
-                    <w:lang w:val="es-ES"/>
                   </w:rPr>
                   <w:t>7**4*4*7*</w:t>
                 </w:r>
@@ -372,7 +368,6 @@
               <w:sdtPr>
                 <w:rPr>
                   <w:rFonts w:asciiTheme="majorHAnsi" w:hAnsiTheme="majorHAnsi" w:cstheme="majorHAnsi"/>
-                  <w:lang w:val="es-ES"/>
                 </w:rPr>
                 <w:tag w:val="UVUS02"/>
                 <w:id w:val="1381354132"/>
@@ -386,7 +381,6 @@
                 <w:r>
                   <w:rPr>
                     <w:rFonts w:asciiTheme="majorHAnsi" w:hAnsiTheme="majorHAnsi" w:cstheme="majorHAnsi"/>
-                    <w:lang w:val="es-ES"/>
                   </w:rPr>
                   <w:t xml:space="preserve"> BPP4634 </w:t>
                 </w:r>
@@ -442,23 +436,7 @@
                     <w:rFonts w:asciiTheme="majorHAnsi" w:hAnsiTheme="majorHAnsi" w:cstheme="majorHAnsi"/>
                     <w:lang w:val="es-ES"/>
                   </w:rPr>
-                  <w:t xml:space="preserve"> Gutiérrez </w:t>
-                </w:r>
-                <w:proofErr w:type="spellStart"/>
-                <w:r>
-                  <w:rPr>
-                    <w:rFonts w:asciiTheme="majorHAnsi" w:hAnsiTheme="majorHAnsi" w:cstheme="majorHAnsi"/>
-                    <w:lang w:val="es-ES"/>
-                  </w:rPr>
-                  <w:t>Arazo</w:t>
-                </w:r>
-                <w:proofErr w:type="spellEnd"/>
-                <w:r>
-                  <w:rPr>
-                    <w:rFonts w:asciiTheme="majorHAnsi" w:hAnsiTheme="majorHAnsi" w:cstheme="majorHAnsi"/>
-                    <w:lang w:val="es-ES"/>
-                  </w:rPr>
-                  <w:t xml:space="preserve">, Beatriz </w:t>
+                  <w:t xml:space="preserve"> Gutiérrez Arazo, Beatriz </w:t>
                 </w:r>
               </w:sdtContent>
             </w:sdt>
@@ -519,13 +497,6 @@
                     <w:rFonts w:asciiTheme="majorHAnsi" w:hAnsiTheme="majorHAnsi" w:cstheme="majorHAnsi"/>
                     <w:lang w:val="es-ES"/>
                   </w:rPr>
-                  <w:t xml:space="preserve">Manager, Operadora, </w:t>
-                </w:r>
-                <w:r>
-                  <w:rPr>
-                    <w:rFonts w:asciiTheme="majorHAnsi" w:hAnsiTheme="majorHAnsi" w:cstheme="majorHAnsi"/>
-                    <w:lang w:val="es-ES"/>
-                  </w:rPr>
                   <w:t>Analista, Desarrolladora</w:t>
                 </w:r>
                 <w:r>
@@ -533,17 +504,8 @@
                     <w:rFonts w:asciiTheme="majorHAnsi" w:hAnsiTheme="majorHAnsi" w:cstheme="majorHAnsi"/>
                     <w:lang w:val="es-ES"/>
                   </w:rPr>
-                  <w:t xml:space="preserve">, </w:t>
+                  <w:t>, Tester</w:t>
                 </w:r>
-                <w:proofErr w:type="spellStart"/>
-                <w:r>
-                  <w:rPr>
-                    <w:rFonts w:asciiTheme="majorHAnsi" w:hAnsiTheme="majorHAnsi" w:cstheme="majorHAnsi"/>
-                    <w:lang w:val="es-ES"/>
-                  </w:rPr>
-                  <w:t>Tester</w:t>
-                </w:r>
-                <w:proofErr w:type="spellEnd"/>
                 <w:r>
                   <w:rPr>
                     <w:rFonts w:asciiTheme="majorHAnsi" w:hAnsiTheme="majorHAnsi" w:cstheme="majorHAnsi"/>
@@ -626,13 +588,13 @@
                   <w:rPr>
                     <w:rFonts w:asciiTheme="majorHAnsi" w:hAnsiTheme="majorHAnsi" w:cstheme="majorHAnsi"/>
                   </w:rPr>
-                  <w:t xml:space="preserve">Sevilla Marzo </w:t>
+                  <w:t xml:space="preserve">Sevilla </w:t>
                 </w:r>
                 <w:r>
                   <w:rPr>
                     <w:rFonts w:asciiTheme="majorHAnsi" w:hAnsiTheme="majorHAnsi" w:cstheme="majorHAnsi"/>
                   </w:rPr>
-                  <w:t>22</w:t>
+                  <w:t>Abril 26</w:t>
                 </w:r>
                 <w:r>
                   <w:rPr>
@@ -659,7 +621,6 @@
         <w:rPr>
           <w:rFonts w:cstheme="majorHAnsi"/>
         </w:rPr>
-        <w:lastRenderedPageBreak/>
         <w:t>MANDATORY</w:t>
       </w:r>
       <w:r>
@@ -1056,7 +1017,6 @@
         <w:rPr>
           <w:rFonts w:cstheme="majorHAnsi"/>
         </w:rPr>
-        <w:lastRenderedPageBreak/>
         <w:t>MANDATORY</w:t>
       </w:r>
       <w:r>
@@ -2063,7 +2023,6 @@
         <w:rPr>
           <w:rFonts w:cstheme="majorHAnsi"/>
         </w:rPr>
-        <w:lastRenderedPageBreak/>
         <w:t>MANDATORY</w:t>
       </w:r>
       <w:r>
@@ -2587,7 +2546,6 @@
         <w:rPr>
           <w:rFonts w:cstheme="majorHAnsi"/>
         </w:rPr>
-        <w:lastRenderedPageBreak/>
         <w:t>MANDATORY</w:t>
       </w:r>
       <w:r>
@@ -2651,7 +2609,13 @@
         </w:sdtPr>
         <w:sdtContent>
           <w:r>
-            <w:t xml:space="preserve">    </w:t>
+            <w:t xml:space="preserve">  </w:t>
+          </w:r>
+          <w:r>
+            <w:t>X</w:t>
+          </w:r>
+          <w:r>
+            <w:t xml:space="preserve">  </w:t>
           </w:r>
         </w:sdtContent>
       </w:sdt>
@@ -2768,7 +2732,13 @@
         </w:sdtPr>
         <w:sdtContent>
           <w:r>
-            <w:t xml:space="preserve">    </w:t>
+            <w:t xml:space="preserve">  </w:t>
+          </w:r>
+          <w:r>
+            <w:t>X</w:t>
+          </w:r>
+          <w:r>
+            <w:t xml:space="preserve">  </w:t>
           </w:r>
         </w:sdtContent>
       </w:sdt>
@@ -2822,7 +2792,13 @@
         </w:sdtPr>
         <w:sdtContent>
           <w:r>
-            <w:t xml:space="preserve">    </w:t>
+            <w:t xml:space="preserve">  </w:t>
+          </w:r>
+          <w:r>
+            <w:t>X</w:t>
+          </w:r>
+          <w:r>
+            <w:t xml:space="preserve">  </w:t>
           </w:r>
         </w:sdtContent>
       </w:sdt>
@@ -2858,7 +2834,13 @@
         </w:sdtPr>
         <w:sdtContent>
           <w:r>
-            <w:t xml:space="preserve">    </w:t>
+            <w:t xml:space="preserve">  </w:t>
+          </w:r>
+          <w:r>
+            <w:t>X</w:t>
+          </w:r>
+          <w:r>
+            <w:t xml:space="preserve">  </w:t>
           </w:r>
         </w:sdtContent>
       </w:sdt>
@@ -2902,7 +2884,6 @@
         <w:rPr>
           <w:rFonts w:cstheme="majorHAnsi"/>
         </w:rPr>
-        <w:lastRenderedPageBreak/>
         <w:t>SUPPLEMENTARY I</w:t>
       </w:r>
       <w:r>
@@ -3153,7 +3134,6 @@
         <w:rPr>
           <w:rFonts w:cstheme="majorHAnsi"/>
         </w:rPr>
-        <w:lastRenderedPageBreak/>
         <w:t>SUPPLEMENTARY I</w:t>
       </w:r>
       <w:r>
@@ -3646,7 +3626,6 @@
         <w:rPr>
           <w:rFonts w:cstheme="majorHAnsi"/>
         </w:rPr>
-        <w:lastRenderedPageBreak/>
         <w:t>SUPPLEMENTARY I</w:t>
       </w:r>
       <w:r>
@@ -4213,7 +4192,6 @@
         <w:rPr>
           <w:rFonts w:cstheme="majorHAnsi"/>
         </w:rPr>
-        <w:lastRenderedPageBreak/>
         <w:t>SUPPLEMENTARY I</w:t>
       </w:r>
       <w:r>
@@ -4415,7 +4393,13 @@
         </w:sdtPr>
         <w:sdtContent>
           <w:r>
-            <w:t xml:space="preserve">    </w:t>
+            <w:t xml:space="preserve">  </w:t>
+          </w:r>
+          <w:r>
+            <w:t>X</w:t>
+          </w:r>
+          <w:r>
+            <w:t xml:space="preserve">  </w:t>
           </w:r>
         </w:sdtContent>
       </w:sdt>
@@ -4472,7 +4456,13 @@
         </w:sdtPr>
         <w:sdtContent>
           <w:r>
-            <w:t xml:space="preserve">    </w:t>
+            <w:t xml:space="preserve">  </w:t>
+          </w:r>
+          <w:r>
+            <w:t>X</w:t>
+          </w:r>
+          <w:r>
+            <w:t xml:space="preserve">  </w:t>
           </w:r>
         </w:sdtContent>
       </w:sdt>
@@ -4515,7 +4505,6 @@
         <w:rPr>
           <w:rFonts w:cstheme="majorHAnsi"/>
         </w:rPr>
-        <w:lastRenderedPageBreak/>
         <w:t>SUPPLEMENTARY II</w:t>
       </w:r>
       <w:r>
@@ -4840,7 +4829,6 @@
         <w:rPr>
           <w:rFonts w:cstheme="majorHAnsi"/>
         </w:rPr>
-        <w:lastRenderedPageBreak/>
         <w:t>SUPPLEMENTARY II</w:t>
       </w:r>
       <w:r>
@@ -4958,7 +4946,19 @@
             <w:rPr>
               <w:lang w:val="en-US"/>
             </w:rPr>
-            <w:t xml:space="preserve">    </w:t>
+            <w:t xml:space="preserve">  </w:t>
+          </w:r>
+          <w:r>
+            <w:rPr>
+              <w:lang w:val="en-US"/>
+            </w:rPr>
+            <w:t>X</w:t>
+          </w:r>
+          <w:r>
+            <w:rPr>
+              <w:lang w:val="en-US"/>
+            </w:rPr>
+            <w:t xml:space="preserve">  </w:t>
           </w:r>
         </w:sdtContent>
       </w:sdt>
@@ -5211,7 +5211,6 @@
         <w:rPr>
           <w:rFonts w:cstheme="majorHAnsi"/>
         </w:rPr>
-        <w:lastRenderedPageBreak/>
         <w:t>SUPPLEMENTARY II</w:t>
       </w:r>
       <w:r>
@@ -5344,7 +5343,13 @@
         </w:sdtPr>
         <w:sdtContent>
           <w:r>
-            <w:t xml:space="preserve">    </w:t>
+            <w:t xml:space="preserve">  </w:t>
+          </w:r>
+          <w:r>
+            <w:t>X</w:t>
+          </w:r>
+          <w:r>
+            <w:t xml:space="preserve">  </w:t>
           </w:r>
         </w:sdtContent>
       </w:sdt>
@@ -5414,7 +5419,13 @@
         </w:sdtPr>
         <w:sdtContent>
           <w:r>
-            <w:t xml:space="preserve">    </w:t>
+            <w:t xml:space="preserve">  </w:t>
+          </w:r>
+          <w:r>
+            <w:t>X</w:t>
+          </w:r>
+          <w:r>
+            <w:t xml:space="preserve">  </w:t>
           </w:r>
         </w:sdtContent>
       </w:sdt>
@@ -5619,7 +5630,6 @@
         <w:rPr>
           <w:rFonts w:cstheme="majorHAnsi"/>
         </w:rPr>
-        <w:lastRenderedPageBreak/>
         <w:t>SUPPLEMENTARY II</w:t>
       </w:r>
       <w:r>
@@ -5791,7 +5801,13 @@
         </w:sdtPr>
         <w:sdtContent>
           <w:r>
-            <w:t xml:space="preserve">    </w:t>
+            <w:t xml:space="preserve">  </w:t>
+          </w:r>
+          <w:r>
+            <w:t>X</w:t>
+          </w:r>
+          <w:r>
+            <w:t xml:space="preserve">  </w:t>
           </w:r>
         </w:sdtContent>
       </w:sdt>
@@ -5841,7 +5857,13 @@
         </w:sdtPr>
         <w:sdtContent>
           <w:r>
-            <w:t xml:space="preserve">    </w:t>
+            <w:t xml:space="preserve">  </w:t>
+          </w:r>
+          <w:r>
+            <w:t>X</w:t>
+          </w:r>
+          <w:r>
+            <w:t xml:space="preserve">  </w:t>
           </w:r>
         </w:sdtContent>
       </w:sdt>
@@ -5877,7 +5899,13 @@
         </w:sdtPr>
         <w:sdtContent>
           <w:r>
-            <w:t xml:space="preserve">    </w:t>
+            <w:t xml:space="preserve">  </w:t>
+          </w:r>
+          <w:r>
+            <w:t>X</w:t>
+          </w:r>
+          <w:r>
+            <w:t xml:space="preserve">  </w:t>
           </w:r>
         </w:sdtContent>
       </w:sdt>
@@ -9709,7 +9737,9 @@
     <w:rsid w:val="001942D6"/>
     <w:rsid w:val="002955BA"/>
     <w:rsid w:val="002B01EF"/>
+    <w:rsid w:val="002B1F21"/>
     <w:rsid w:val="002C5B10"/>
+    <w:rsid w:val="00305823"/>
     <w:rsid w:val="00362E40"/>
     <w:rsid w:val="003936CA"/>
     <w:rsid w:val="004209F9"/>

</xml_diff>